<commit_message>
Added images of relational and logical model to word doc along with generating SQL code
</commit_message>
<xml_diff>
--- a/Bicycle Repair Shop.docx
+++ b/Bicycle Repair Shop.docx
@@ -71,7 +71,16 @@
         <w:t>number</w:t>
       </w:r>
       <w:r>
-        <w:t xml:space="preserve">.  The </w:t>
+        <w:t xml:space="preserve">.  </w:t>
+      </w:r>
+      <w:r>
+        <w:softHyphen/>
+      </w:r>
+      <w:r>
+        <w:softHyphen/>
+      </w:r>
+      <w:r>
+        <w:t xml:space="preserve">The </w:t>
       </w:r>
       <w:r>
         <w:rPr>
@@ -101,7 +110,15 @@
         <w:t>bike</w:t>
       </w:r>
       <w:r>
-        <w:t xml:space="preserve"> (this is unique for each bike) and the </w:t>
+        <w:t xml:space="preserve"> (this is unique for each bike</w:t>
+      </w:r>
+      <w:proofErr w:type="gramStart"/>
+      <w:r>
+        <w:t>)</w:t>
+      </w:r>
+      <w:proofErr w:type="gramEnd"/>
+      <w:r>
+        <w:t xml:space="preserve"> and the </w:t>
       </w:r>
       <w:r>
         <w:rPr>
@@ -232,7 +249,23 @@
         <w:t>suppliers</w:t>
       </w:r>
       <w:r>
-        <w:t xml:space="preserve"> send each bicycle shop a list of the model number and the model name.  They also get a list of parts that are used in each bike model.  Parts can sometimes contain other parts – for example, the wheel will contain spokes, but a spoke can be provided separately.  The owner records new models, new suppliers, new parts and which parts go in which models.</w:t>
+        <w:t xml:space="preserve"> send each bicycle shop a list of the model number and the </w:t>
+      </w:r>
+      <w:proofErr w:type="gramStart"/>
+      <w:r>
+        <w:t>model</w:t>
+      </w:r>
+      <w:proofErr w:type="gramEnd"/>
+      <w:r>
+        <w:t xml:space="preserve"> name.  They also get a list of parts that are used in each bike model.  Parts can sometimes contain other parts – for example, the wheel will contain spokes, but a spoke can be provided separately.  The owner records new models, new suppliers, new </w:t>
+      </w:r>
+      <w:proofErr w:type="gramStart"/>
+      <w:r>
+        <w:t>parts</w:t>
+      </w:r>
+      <w:proofErr w:type="gramEnd"/>
+      <w:r>
+        <w:t xml:space="preserve"> and which parts go in which models.</w:t>
       </w:r>
     </w:p>
     <w:p>
@@ -302,7 +335,15 @@
         <w:jc w:val="both"/>
       </w:pPr>
       <w:r>
-        <w:t>The customer has been given a reference number, and may look up the shop’s web site to track the repair.  To check to see if the bike is repaired the customer can type in the reference number. The customer will then receive a message saying that either the bike is awaiting repair, awaiting collection, or doesn’t exist.</w:t>
+        <w:t xml:space="preserve">The customer has been given a reference </w:t>
+      </w:r>
+      <w:proofErr w:type="gramStart"/>
+      <w:r>
+        <w:t>number, and</w:t>
+      </w:r>
+      <w:proofErr w:type="gramEnd"/>
+      <w:r>
+        <w:t xml:space="preserve"> may look up the shop’s web site to track the repair.  To check to see if the bike is repaired the customer can type in the reference number. The customer will then receive a message saying that either the bike is awaiting repair, awaiting collection, or doesn’t exist.</w:t>
       </w:r>
     </w:p>
     <w:p>
@@ -670,8 +711,16 @@
         <w:rPr>
           <w:lang w:val="en-GB"/>
         </w:rPr>
-        <w:t xml:space="preserve"> to check progress</w:t>
-      </w:r>
+        <w:t xml:space="preserve"> to check </w:t>
+      </w:r>
+      <w:proofErr w:type="gramStart"/>
+      <w:r>
+        <w:rPr>
+          <w:lang w:val="en-GB"/>
+        </w:rPr>
+        <w:t>progress</w:t>
+      </w:r>
+      <w:proofErr w:type="gramEnd"/>
     </w:p>
     <w:p>
       <w:pPr>
@@ -742,6 +791,137 @@
         <w:t xml:space="preserve"> Suppliers</w:t>
       </w:r>
     </w:p>
+    <w:p>
+      <w:pPr>
+        <w:rPr>
+          <w:lang w:val="en-GB"/>
+        </w:rPr>
+      </w:pPr>
+    </w:p>
+    <w:p>
+      <w:pPr>
+        <w:rPr>
+          <w:lang w:val="en-GB"/>
+        </w:rPr>
+      </w:pPr>
+    </w:p>
+    <w:p>
+      <w:pPr>
+        <w:rPr>
+          <w:lang w:val="en-GB"/>
+        </w:rPr>
+      </w:pPr>
+      <w:r>
+        <w:rPr>
+          <w:noProof/>
+        </w:rPr>
+        <w:drawing>
+          <wp:inline distT="0" distB="0" distL="0" distR="0" wp14:anchorId="59DFA5D8" wp14:editId="77F08496">
+            <wp:extent cx="5480050" cy="3041650"/>
+            <wp:effectExtent l="0" t="0" r="6350" b="6350"/>
+            <wp:docPr id="442541472" name="Picture 1"/>
+            <wp:cNvGraphicFramePr>
+              <a:graphicFrameLocks xmlns:a="http://schemas.openxmlformats.org/drawingml/2006/main" noChangeAspect="1"/>
+            </wp:cNvGraphicFramePr>
+            <a:graphic xmlns:a="http://schemas.openxmlformats.org/drawingml/2006/main">
+              <a:graphicData uri="http://schemas.openxmlformats.org/drawingml/2006/picture">
+                <pic:pic xmlns:pic="http://schemas.openxmlformats.org/drawingml/2006/picture">
+                  <pic:nvPicPr>
+                    <pic:cNvPr id="0" name="Picture 1"/>
+                    <pic:cNvPicPr>
+                      <a:picLocks noChangeAspect="1" noChangeArrowheads="1"/>
+                    </pic:cNvPicPr>
+                  </pic:nvPicPr>
+                  <pic:blipFill>
+                    <a:blip r:embed="rId4">
+                      <a:extLst>
+                        <a:ext uri="{28A0092B-C50C-407E-A947-70E740481C1C}">
+                          <a14:useLocalDpi xmlns:a14="http://schemas.microsoft.com/office/drawing/2010/main" val="0"/>
+                        </a:ext>
+                      </a:extLst>
+                    </a:blip>
+                    <a:srcRect/>
+                    <a:stretch>
+                      <a:fillRect/>
+                    </a:stretch>
+                  </pic:blipFill>
+                  <pic:spPr bwMode="auto">
+                    <a:xfrm>
+                      <a:off x="0" y="0"/>
+                      <a:ext cx="5480050" cy="3041650"/>
+                    </a:xfrm>
+                    <a:prstGeom prst="rect">
+                      <a:avLst/>
+                    </a:prstGeom>
+                    <a:noFill/>
+                    <a:ln>
+                      <a:noFill/>
+                    </a:ln>
+                  </pic:spPr>
+                </pic:pic>
+              </a:graphicData>
+            </a:graphic>
+          </wp:inline>
+        </w:drawing>
+      </w:r>
+    </w:p>
+    <w:p/>
+    <w:p>
+      <w:r>
+        <w:rPr>
+          <w:noProof/>
+        </w:rPr>
+        <w:drawing>
+          <wp:inline distT="0" distB="0" distL="0" distR="0" wp14:anchorId="71916ADE" wp14:editId="569FDEDC">
+            <wp:extent cx="5486400" cy="2984500"/>
+            <wp:effectExtent l="0" t="0" r="0" b="6350"/>
+            <wp:docPr id="1427089575" name="Picture 2"/>
+            <wp:cNvGraphicFramePr>
+              <a:graphicFrameLocks xmlns:a="http://schemas.openxmlformats.org/drawingml/2006/main" noChangeAspect="1"/>
+            </wp:cNvGraphicFramePr>
+            <a:graphic xmlns:a="http://schemas.openxmlformats.org/drawingml/2006/main">
+              <a:graphicData uri="http://schemas.openxmlformats.org/drawingml/2006/picture">
+                <pic:pic xmlns:pic="http://schemas.openxmlformats.org/drawingml/2006/picture">
+                  <pic:nvPicPr>
+                    <pic:cNvPr id="0" name="Picture 2"/>
+                    <pic:cNvPicPr>
+                      <a:picLocks noChangeAspect="1" noChangeArrowheads="1"/>
+                    </pic:cNvPicPr>
+                  </pic:nvPicPr>
+                  <pic:blipFill>
+                    <a:blip r:embed="rId5">
+                      <a:extLst>
+                        <a:ext uri="{28A0092B-C50C-407E-A947-70E740481C1C}">
+                          <a14:useLocalDpi xmlns:a14="http://schemas.microsoft.com/office/drawing/2010/main" val="0"/>
+                        </a:ext>
+                      </a:extLst>
+                    </a:blip>
+                    <a:srcRect/>
+                    <a:stretch>
+                      <a:fillRect/>
+                    </a:stretch>
+                  </pic:blipFill>
+                  <pic:spPr bwMode="auto">
+                    <a:xfrm>
+                      <a:off x="0" y="0"/>
+                      <a:ext cx="5486400" cy="2984500"/>
+                    </a:xfrm>
+                    <a:prstGeom prst="rect">
+                      <a:avLst/>
+                    </a:prstGeom>
+                    <a:noFill/>
+                    <a:ln>
+                      <a:noFill/>
+                    </a:ln>
+                  </pic:spPr>
+                </pic:pic>
+              </a:graphicData>
+            </a:graphic>
+          </wp:inline>
+        </w:drawing>
+      </w:r>
+    </w:p>
+    <w:p/>
     <w:sectPr>
       <w:pgSz w:w="12240" w:h="15840"/>
       <w:pgMar w:top="1440" w:right="1800" w:bottom="1440" w:left="1800" w:header="708" w:footer="708" w:gutter="0"/>
@@ -1076,7 +1256,6 @@
   <w:style w:type="character" w:default="1" w:styleId="DefaultParagraphFont">
     <w:name w:val="Default Paragraph Font"/>
     <w:uiPriority w:val="1"/>
-    <w:semiHidden/>
     <w:unhideWhenUsed/>
   </w:style>
   <w:style w:type="table" w:default="1" w:styleId="TableNormal">

</xml_diff>

<commit_message>
Final Group Document Ready for submission
</commit_message>
<xml_diff>
--- a/Bicycle Repair Shop.docx
+++ b/Bicycle Repair Shop.docx
@@ -921,7 +921,18 @@
         </w:drawing>
       </w:r>
     </w:p>
-    <w:p/>
+    <w:p>
+      <w:r>
+        <w:t xml:space="preserve">We got together at my house and brainstormed through the logical side of the database on oracle database modeler once the logical side was completed, we used the engineering tool in oracle to create the relational model. Once this was done, we finished editing the relational model to be accurate to our idea of how the database should run. Finally, we used the tools in oracle to generate SQL code to create the database and once it was </w:t>
+      </w:r>
+      <w:r>
+        <w:lastRenderedPageBreak/>
+        <w:t>converted to PostgreSQL code created the database on our own machines to begin the solo portion of the project</w:t>
+      </w:r>
+      <w:r>
+        <w:t>.</w:t>
+      </w:r>
+    </w:p>
     <w:sectPr>
       <w:pgSz w:w="12240" w:h="15840"/>
       <w:pgMar w:top="1440" w:right="1800" w:bottom="1440" w:left="1800" w:header="708" w:footer="708" w:gutter="0"/>
@@ -1256,6 +1267,7 @@
   <w:style w:type="character" w:default="1" w:styleId="DefaultParagraphFont">
     <w:name w:val="Default Paragraph Font"/>
     <w:uiPriority w:val="1"/>
+    <w:semiHidden/>
     <w:unhideWhenUsed/>
   </w:style>
   <w:style w:type="table" w:default="1" w:styleId="TableNormal">

</xml_diff>